<commit_message>
Updated plots and responses to HDB
</commit_message>
<xml_diff>
--- a/Backup/GUI_Response_20Jul21.docx
+++ b/Backup/GUI_Response_20Jul21.docx
@@ -73,65 +73,81 @@
           <w:numId w:val="1"/>
         </w:numPr>
         <w:spacing w:line="360" w:lineRule="auto"/>
-        <w:ind w:left="426"/>
-        <w:rPr>
-          <w:rFonts w:ascii="Times New Roman" w:hAnsi="Times New Roman" w:cs="Times New Roman"/>
-        </w:rPr>
-      </w:pPr>
-      <w:r>
-        <w:rPr>
-          <w:rFonts w:ascii="Times New Roman" w:hAnsi="Times New Roman" w:cs="Times New Roman"/>
-        </w:rPr>
-        <w:t>E</w:t>
-      </w:r>
-      <w:r>
-        <w:rPr>
-          <w:rFonts w:ascii="Times New Roman" w:hAnsi="Times New Roman" w:cs="Times New Roman"/>
-        </w:rPr>
-        <w:t xml:space="preserve">nsuring the feelings of safe place, sense of community, competence, and autonomy </w:t>
-      </w:r>
-      <w:r>
-        <w:rPr>
-          <w:rFonts w:ascii="Times New Roman" w:hAnsi="Times New Roman" w:cs="Times New Roman"/>
-        </w:rPr>
-        <w:t>with the support of facilitators can be applied as a common strategy</w:t>
-      </w:r>
-      <w:r>
-        <w:rPr>
-          <w:rFonts w:ascii="Times New Roman" w:hAnsi="Times New Roman" w:cs="Times New Roman"/>
-        </w:rPr>
-        <w:t xml:space="preserve"> to </w:t>
-      </w:r>
-      <w:r>
-        <w:rPr>
-          <w:rFonts w:ascii="Times New Roman" w:hAnsi="Times New Roman" w:cs="Times New Roman"/>
-        </w:rPr>
-        <w:t>support neighborhood interest groups. It is important to note that v</w:t>
-      </w:r>
-      <w:r>
-        <w:rPr>
-          <w:rFonts w:ascii="Times New Roman" w:hAnsi="Times New Roman" w:cs="Times New Roman"/>
-        </w:rPr>
-        <w:t xml:space="preserve">arious needs and goals of </w:t>
-      </w:r>
-      <w:r>
-        <w:rPr>
-          <w:rFonts w:ascii="Times New Roman" w:hAnsi="Times New Roman" w:cs="Times New Roman"/>
-        </w:rPr>
-        <w:t>such</w:t>
-      </w:r>
-      <w:r>
-        <w:rPr>
-          <w:rFonts w:ascii="Times New Roman" w:hAnsi="Times New Roman" w:cs="Times New Roman"/>
-        </w:rPr>
-        <w:t xml:space="preserve"> interest-groups needs to be taken into consideration when adapting takeaways from this study.</w:t>
+        <w:rPr>
+          <w:rFonts w:ascii="Times New Roman" w:hAnsi="Times New Roman" w:cs="Times New Roman"/>
+        </w:rPr>
+      </w:pPr>
+      <w:r>
+        <w:rPr>
+          <w:rFonts w:ascii="Times New Roman" w:hAnsi="Times New Roman" w:cs="Times New Roman"/>
+        </w:rPr>
+        <w:t xml:space="preserve">Adapting the ethos of GUI as a reference to ensure the feelings of safe place, sense of community, competence, and autonomy with the support of facilitators could potentially enhance </w:t>
+      </w:r>
+      <w:r>
+        <w:rPr>
+          <w:rFonts w:ascii="Times New Roman" w:hAnsi="Times New Roman" w:cs="Times New Roman"/>
+        </w:rPr>
+        <w:t>people’s</w:t>
+      </w:r>
+      <w:r>
+        <w:rPr>
+          <w:rFonts w:ascii="Times New Roman" w:hAnsi="Times New Roman" w:cs="Times New Roman"/>
+        </w:rPr>
+        <w:t xml:space="preserve"> experience in the urban-green space while also introducing the opportunity of environmental service (e.g., pro-environmental behaviors). The idea of having a common ideology will then most likely to be associated with generating a stronger connection to the natural environment and psychological sense of well-being</w:t>
+      </w:r>
+      <w:r>
+        <w:rPr>
+          <w:rFonts w:ascii="Times New Roman" w:hAnsi="Times New Roman" w:cs="Times New Roman"/>
+        </w:rPr>
+        <w:t>.</w:t>
+      </w:r>
+      <w:r>
+        <w:rPr>
+          <w:rFonts w:ascii="Times New Roman" w:hAnsi="Times New Roman" w:cs="Times New Roman"/>
+        </w:rPr>
+        <w:t xml:space="preserve"> </w:t>
+      </w:r>
+      <w:r>
+        <w:rPr>
+          <w:rFonts w:ascii="Times New Roman" w:hAnsi="Times New Roman" w:cs="Times New Roman"/>
+        </w:rPr>
+        <w:t>H</w:t>
+      </w:r>
+      <w:r>
+        <w:rPr>
+          <w:rFonts w:ascii="Times New Roman" w:hAnsi="Times New Roman" w:cs="Times New Roman"/>
+        </w:rPr>
+        <w:t xml:space="preserve">owever, it is important to note that various needs and goals of </w:t>
+      </w:r>
+      <w:r>
+        <w:rPr>
+          <w:rFonts w:ascii="Times New Roman" w:hAnsi="Times New Roman" w:cs="Times New Roman"/>
+        </w:rPr>
+        <w:t>neighborhood</w:t>
+      </w:r>
+      <w:r>
+        <w:rPr>
+          <w:rFonts w:ascii="Times New Roman" w:hAnsi="Times New Roman" w:cs="Times New Roman"/>
+        </w:rPr>
+        <w:t xml:space="preserve"> interest-groups needs to be taken into consideration when adapting </w:t>
+      </w:r>
+      <w:r>
+        <w:rPr>
+          <w:rFonts w:ascii="Times New Roman" w:hAnsi="Times New Roman" w:cs="Times New Roman"/>
+        </w:rPr>
+        <w:t xml:space="preserve">these </w:t>
+      </w:r>
+      <w:r>
+        <w:rPr>
+          <w:rFonts w:ascii="Times New Roman" w:hAnsi="Times New Roman" w:cs="Times New Roman"/>
+        </w:rPr>
+        <w:t>takeaways from this study.</w:t>
       </w:r>
     </w:p>
     <w:p>
       <w:pPr>
         <w:pStyle w:val="ListParagraph"/>
         <w:spacing w:line="360" w:lineRule="auto"/>
-        <w:ind w:left="426"/>
         <w:rPr>
           <w:rFonts w:ascii="Times New Roman" w:hAnsi="Times New Roman" w:cs="Times New Roman"/>
         </w:rPr>
@@ -145,46 +161,63 @@
           <w:numId w:val="1"/>
         </w:numPr>
         <w:spacing w:line="360" w:lineRule="auto"/>
-        <w:ind w:left="426"/>
-        <w:rPr>
-          <w:rFonts w:ascii="Times New Roman" w:hAnsi="Times New Roman" w:cs="Times New Roman"/>
-        </w:rPr>
-      </w:pPr>
-      <w:r>
-        <w:rPr>
-          <w:rFonts w:ascii="Times New Roman" w:hAnsi="Times New Roman" w:cs="Times New Roman"/>
-        </w:rPr>
-        <w:t xml:space="preserve">While there </w:t>
-      </w:r>
-      <w:r>
-        <w:rPr>
-          <w:rFonts w:ascii="Times New Roman" w:hAnsi="Times New Roman" w:cs="Times New Roman"/>
-        </w:rPr>
-        <w:t>are</w:t>
-      </w:r>
-      <w:r>
-        <w:rPr>
-          <w:rFonts w:ascii="Times New Roman" w:hAnsi="Times New Roman" w:cs="Times New Roman"/>
-        </w:rPr>
-        <w:t xml:space="preserve"> not targeted strategies for different clusters, </w:t>
-      </w:r>
-      <w:r>
-        <w:rPr>
-          <w:rFonts w:ascii="Times New Roman" w:hAnsi="Times New Roman" w:cs="Times New Roman"/>
-        </w:rPr>
-        <w:t xml:space="preserve">we have suggested </w:t>
-      </w:r>
-      <w:r>
-        <w:rPr>
-          <w:rFonts w:ascii="Times New Roman" w:hAnsi="Times New Roman" w:cs="Times New Roman"/>
-        </w:rPr>
-        <w:t>provid</w:t>
-      </w:r>
-      <w:r>
-        <w:rPr>
-          <w:rFonts w:ascii="Times New Roman" w:hAnsi="Times New Roman" w:cs="Times New Roman"/>
-        </w:rPr>
-        <w:t>ing</w:t>
+        <w:rPr>
+          <w:rFonts w:ascii="Times New Roman" w:hAnsi="Times New Roman" w:cs="Times New Roman"/>
+        </w:rPr>
+      </w:pPr>
+      <w:r>
+        <w:rPr>
+          <w:rFonts w:ascii="Times New Roman" w:hAnsi="Times New Roman" w:cs="Times New Roman"/>
+        </w:rPr>
+        <w:t xml:space="preserve">While there are not targeted strategies for different clusters, we have suggested providing more opportunities and flexibility for fresh members to explore different programs. According to our findings, participation in a wide range of nature-placemaking activities helps </w:t>
+      </w:r>
+      <w:r>
+        <w:rPr>
+          <w:rFonts w:ascii="Times New Roman" w:hAnsi="Times New Roman" w:cs="Times New Roman"/>
+        </w:rPr>
+        <w:t>participants</w:t>
+      </w:r>
+      <w:r>
+        <w:rPr>
+          <w:rFonts w:ascii="Times New Roman" w:hAnsi="Times New Roman" w:cs="Times New Roman"/>
+        </w:rPr>
+        <w:t xml:space="preserve"> to explore how to best engage in the activities that they have identified to be most appropriate for them. According to our results, this could lead to long-term engagement as people will continue to participate in the activities that they feel more attached and attracted to. Additionally, it is important to acknowledge </w:t>
+      </w:r>
+      <w:r>
+        <w:rPr>
+          <w:rFonts w:ascii="Times New Roman" w:hAnsi="Times New Roman" w:cs="Times New Roman"/>
+        </w:rPr>
+        <w:t xml:space="preserve">that </w:t>
+      </w:r>
+      <w:r>
+        <w:rPr>
+          <w:rFonts w:ascii="Times New Roman" w:hAnsi="Times New Roman" w:cs="Times New Roman"/>
+        </w:rPr>
+        <w:t>learning outcome</w:t>
+      </w:r>
+      <w:r>
+        <w:rPr>
+          <w:rFonts w:ascii="Times New Roman" w:hAnsi="Times New Roman" w:cs="Times New Roman"/>
+        </w:rPr>
+        <w:t>s</w:t>
+      </w:r>
+      <w:r>
+        <w:rPr>
+          <w:rFonts w:ascii="Times New Roman" w:hAnsi="Times New Roman" w:cs="Times New Roman"/>
+        </w:rPr>
+        <w:t xml:space="preserve"> can be</w:t>
+      </w:r>
+      <w:r>
+        <w:rPr>
+          <w:rFonts w:ascii="Times New Roman" w:hAnsi="Times New Roman" w:cs="Times New Roman"/>
+        </w:rPr>
+        <w:t xml:space="preserve"> obtained from the interactions across clusters</w:t>
+      </w:r>
+      <w:r>
+        <w:rPr>
+          <w:rFonts w:ascii="Times New Roman" w:hAnsi="Times New Roman" w:cs="Times New Roman"/>
+        </w:rPr>
+        <w:t>,</w:t>
       </w:r>
       <w:r>
         <w:rPr>
@@ -196,25 +229,55 @@
         <w:rPr>
           <w:rFonts w:ascii="Times New Roman" w:hAnsi="Times New Roman" w:cs="Times New Roman"/>
         </w:rPr>
-        <w:t xml:space="preserve">more </w:t>
-      </w:r>
-      <w:r>
-        <w:rPr>
-          <w:rFonts w:ascii="Times New Roman" w:hAnsi="Times New Roman" w:cs="Times New Roman"/>
-        </w:rPr>
-        <w:t xml:space="preserve">opportunities for fresh members to explore different programs since participation in a wide range of programs </w:t>
-      </w:r>
-      <w:r>
-        <w:rPr>
-          <w:rFonts w:ascii="Times New Roman" w:hAnsi="Times New Roman" w:cs="Times New Roman"/>
-        </w:rPr>
-        <w:t>help</w:t>
-      </w:r>
-      <w:r>
-        <w:rPr>
-          <w:rFonts w:ascii="Times New Roman" w:hAnsi="Times New Roman" w:cs="Times New Roman"/>
-        </w:rPr>
-        <w:t>s</w:t>
+        <w:t>refer</w:t>
+      </w:r>
+      <w:r>
+        <w:rPr>
+          <w:rFonts w:ascii="Times New Roman" w:hAnsi="Times New Roman" w:cs="Times New Roman"/>
+        </w:rPr>
+        <w:t>r</w:t>
+      </w:r>
+      <w:r>
+        <w:rPr>
+          <w:rFonts w:ascii="Times New Roman" w:hAnsi="Times New Roman" w:cs="Times New Roman"/>
+        </w:rPr>
+        <w:t xml:space="preserve">ed </w:t>
+      </w:r>
+      <w:r>
+        <w:rPr>
+          <w:rFonts w:ascii="Times New Roman" w:hAnsi="Times New Roman" w:cs="Times New Roman"/>
+        </w:rPr>
+        <w:t xml:space="preserve">to </w:t>
+      </w:r>
+      <w:r>
+        <w:rPr>
+          <w:rFonts w:ascii="Times New Roman" w:hAnsi="Times New Roman" w:cs="Times New Roman"/>
+        </w:rPr>
+        <w:t>as</w:t>
+      </w:r>
+      <w:r>
+        <w:rPr>
+          <w:rFonts w:ascii="Times New Roman" w:hAnsi="Times New Roman" w:cs="Times New Roman"/>
+        </w:rPr>
+        <w:t xml:space="preserve"> the knowledge transfer from senior members to newer members. </w:t>
+      </w:r>
+      <w:r>
+        <w:rPr>
+          <w:rFonts w:ascii="Times New Roman" w:hAnsi="Times New Roman" w:cs="Times New Roman"/>
+        </w:rPr>
+        <w:t>T</w:t>
+      </w:r>
+      <w:r>
+        <w:rPr>
+          <w:rFonts w:ascii="Times New Roman" w:hAnsi="Times New Roman" w:cs="Times New Roman"/>
+        </w:rPr>
+        <w:t>his interaction</w:t>
+      </w:r>
+      <w:r>
+        <w:rPr>
+          <w:rFonts w:ascii="Times New Roman" w:hAnsi="Times New Roman" w:cs="Times New Roman"/>
+        </w:rPr>
+        <w:t xml:space="preserve"> also</w:t>
       </w:r>
       <w:r>
         <w:rPr>
@@ -226,132 +289,18 @@
         <w:rPr>
           <w:rFonts w:ascii="Times New Roman" w:hAnsi="Times New Roman" w:cs="Times New Roman"/>
         </w:rPr>
-        <w:t>them</w:t>
-      </w:r>
-      <w:r>
-        <w:rPr>
-          <w:rFonts w:ascii="Times New Roman" w:hAnsi="Times New Roman" w:cs="Times New Roman"/>
-        </w:rPr>
-        <w:t xml:space="preserve"> to</w:t>
-      </w:r>
-      <w:r>
-        <w:rPr>
-          <w:rFonts w:ascii="Times New Roman" w:hAnsi="Times New Roman" w:cs="Times New Roman"/>
-        </w:rPr>
-        <w:t xml:space="preserve"> explore different </w:t>
-      </w:r>
-      <w:r>
-        <w:rPr>
-          <w:rFonts w:ascii="Times New Roman" w:hAnsi="Times New Roman" w:cs="Times New Roman"/>
-        </w:rPr>
-        <w:t>ways of involvement</w:t>
-      </w:r>
-      <w:r>
-        <w:rPr>
-          <w:rFonts w:ascii="Times New Roman" w:hAnsi="Times New Roman" w:cs="Times New Roman"/>
-        </w:rPr>
-        <w:t xml:space="preserve"> and lead to long</w:t>
-      </w:r>
-      <w:r>
-        <w:rPr>
-          <w:rFonts w:ascii="Times New Roman" w:hAnsi="Times New Roman" w:cs="Times New Roman"/>
-        </w:rPr>
-        <w:t>-</w:t>
-      </w:r>
-      <w:r>
-        <w:rPr>
-          <w:rFonts w:ascii="Times New Roman" w:hAnsi="Times New Roman" w:cs="Times New Roman"/>
-        </w:rPr>
-        <w:t xml:space="preserve">term engagement. Also, </w:t>
-      </w:r>
-      <w:r>
-        <w:rPr>
-          <w:rFonts w:ascii="Times New Roman" w:hAnsi="Times New Roman" w:cs="Times New Roman"/>
-        </w:rPr>
-        <w:t xml:space="preserve">interactions across clusters are highly encouraged </w:t>
-      </w:r>
-      <w:r>
-        <w:rPr>
-          <w:rFonts w:ascii="Times New Roman" w:hAnsi="Times New Roman" w:cs="Times New Roman"/>
-        </w:rPr>
-        <w:t xml:space="preserve">to </w:t>
-      </w:r>
-      <w:r>
-        <w:rPr>
-          <w:rFonts w:ascii="Times New Roman" w:hAnsi="Times New Roman" w:cs="Times New Roman"/>
-        </w:rPr>
-        <w:t xml:space="preserve">build </w:t>
-      </w:r>
-      <w:r>
-        <w:rPr>
-          <w:rFonts w:ascii="Times New Roman" w:hAnsi="Times New Roman" w:cs="Times New Roman"/>
-        </w:rPr>
-        <w:t xml:space="preserve">a </w:t>
-      </w:r>
-      <w:r>
-        <w:rPr>
-          <w:rFonts w:ascii="Times New Roman" w:hAnsi="Times New Roman" w:cs="Times New Roman"/>
-        </w:rPr>
-        <w:t xml:space="preserve">stronger sense of community </w:t>
-      </w:r>
-      <w:r>
-        <w:rPr>
-          <w:rFonts w:ascii="Times New Roman" w:hAnsi="Times New Roman" w:cs="Times New Roman"/>
-        </w:rPr>
-        <w:t xml:space="preserve">among </w:t>
-      </w:r>
-      <w:r>
-        <w:rPr>
-          <w:rFonts w:ascii="Times New Roman" w:hAnsi="Times New Roman" w:cs="Times New Roman"/>
-        </w:rPr>
-        <w:t xml:space="preserve">the </w:t>
-      </w:r>
-      <w:r>
-        <w:rPr>
-          <w:rFonts w:ascii="Times New Roman" w:hAnsi="Times New Roman" w:cs="Times New Roman"/>
-        </w:rPr>
-        <w:t xml:space="preserve">diverse </w:t>
-      </w:r>
-      <w:r>
-        <w:rPr>
-          <w:rFonts w:ascii="Times New Roman" w:hAnsi="Times New Roman" w:cs="Times New Roman"/>
-        </w:rPr>
-        <w:t>participants</w:t>
-      </w:r>
-      <w:r>
-        <w:rPr>
-          <w:rFonts w:ascii="Times New Roman" w:hAnsi="Times New Roman" w:cs="Times New Roman"/>
-        </w:rPr>
-        <w:t xml:space="preserve"> and </w:t>
-      </w:r>
-      <w:r>
-        <w:rPr>
-          <w:rFonts w:ascii="Times New Roman" w:hAnsi="Times New Roman" w:cs="Times New Roman"/>
-        </w:rPr>
-        <w:t xml:space="preserve">the </w:t>
-      </w:r>
-      <w:r>
-        <w:rPr>
-          <w:rFonts w:ascii="Times New Roman" w:hAnsi="Times New Roman" w:cs="Times New Roman"/>
-        </w:rPr>
-        <w:t>transfer of knowledge</w:t>
-      </w:r>
-      <w:r>
-        <w:rPr>
-          <w:rFonts w:ascii="Times New Roman" w:hAnsi="Times New Roman" w:cs="Times New Roman"/>
-        </w:rPr>
-        <w:t xml:space="preserve"> from senior members to newer members</w:t>
-      </w:r>
-      <w:r>
-        <w:rPr>
-          <w:rFonts w:ascii="Times New Roman" w:hAnsi="Times New Roman" w:cs="Times New Roman"/>
-        </w:rPr>
-        <w:t>.</w:t>
+        <w:t xml:space="preserve">enables to </w:t>
+      </w:r>
+      <w:r>
+        <w:rPr>
+          <w:rFonts w:ascii="Times New Roman" w:hAnsi="Times New Roman" w:cs="Times New Roman"/>
+        </w:rPr>
+        <w:t>build a stronger sense of community.</w:t>
       </w:r>
     </w:p>
     <w:p>
       <w:pPr>
-        <w:spacing w:line="360" w:lineRule="auto"/>
+        <w:pStyle w:val="ListParagraph"/>
         <w:rPr>
           <w:rFonts w:ascii="Times New Roman" w:hAnsi="Times New Roman" w:cs="Times New Roman"/>
         </w:rPr>
@@ -365,7 +314,6 @@
           <w:numId w:val="1"/>
         </w:numPr>
         <w:spacing w:line="360" w:lineRule="auto"/>
-        <w:ind w:left="426"/>
         <w:rPr>
           <w:rFonts w:ascii="Times New Roman" w:hAnsi="Times New Roman" w:cs="Times New Roman"/>
         </w:rPr>

</xml_diff>